<commit_message>
Pasar a tablas && Steve Jobs && formulario
</commit_message>
<xml_diff>
--- a/DB/1ª EVALUACION/Boletín 3 Modelo Relacional/Conversión a modelo relacional.docx
+++ b/DB/1ª EVALUACION/Boletín 3 Modelo Relacional/Conversión a modelo relacional.docx
@@ -34,7 +34,7 @@
           <w:rFonts w:ascii="Arial" w:hAnsi="Arial" w:cs="Arial"/>
         </w:rPr>
       </w:pPr>
-      <w:hyperlink r:id="rId5" w:history="1">
+      <w:hyperlink r:id="rId6" w:history="1">
         <w:r>
           <w:rPr>
             <w:rStyle w:val="Hyperlink"/>
@@ -77,7 +77,7 @@
                     <pic:cNvPicPr/>
                   </pic:nvPicPr>
                   <pic:blipFill>
-                    <a:blip r:embed="rId6"/>
+                    <a:blip r:embed="rId7"/>
                     <a:stretch>
                       <a:fillRect/>
                     </a:stretch>
@@ -293,7 +293,7 @@
                     <pic:cNvPicPr/>
                   </pic:nvPicPr>
                   <pic:blipFill>
-                    <a:blip r:embed="rId7"/>
+                    <a:blip r:embed="rId8"/>
                     <a:stretch>
                       <a:fillRect/>
                     </a:stretch>
@@ -509,7 +509,7 @@
                     <pic:cNvPicPr/>
                   </pic:nvPicPr>
                   <pic:blipFill>
-                    <a:blip r:embed="rId8"/>
+                    <a:blip r:embed="rId9"/>
                     <a:stretch>
                       <a:fillRect/>
                     </a:stretch>
@@ -819,7 +819,7 @@
                     <pic:cNvPicPr/>
                   </pic:nvPicPr>
                   <pic:blipFill>
-                    <a:blip r:embed="rId9"/>
+                    <a:blip r:embed="rId10"/>
                     <a:stretch>
                       <a:fillRect/>
                     </a:stretch>
@@ -1232,7 +1232,7 @@
                     <pic:cNvPicPr/>
                   </pic:nvPicPr>
                   <pic:blipFill>
-                    <a:blip r:embed="rId10"/>
+                    <a:blip r:embed="rId11"/>
                     <a:stretch>
                       <a:fillRect/>
                     </a:stretch>
@@ -1352,8 +1352,44 @@
         <w:rPr>
           <w:rFonts w:ascii="Arial" w:hAnsi="Arial" w:cs="Arial"/>
         </w:rPr>
+        <w:t>{</w:t>
+      </w:r>
+      <w:r>
+        <w:rPr>
+          <w:rFonts w:ascii="Arial" w:hAnsi="Arial" w:cs="Arial"/>
+        </w:rPr>
         <w:t>dir_fav</w:t>
       </w:r>
+      <w:r>
+        <w:rPr>
+          <w:rFonts w:ascii="Arial" w:hAnsi="Arial" w:cs="Arial"/>
+        </w:rPr>
+        <w:t>}</w:t>
+      </w:r>
+    </w:p>
+    <w:p>
+      <w:pPr>
+        <w:spacing w:after="0" w:line="276" w:lineRule="auto"/>
+        <w:rPr>
+          <w:rFonts w:ascii="Arial" w:hAnsi="Arial" w:cs="Arial"/>
+        </w:rPr>
+      </w:pPr>
+    </w:p>
+    <w:p>
+      <w:pPr>
+        <w:spacing w:after="0" w:line="276" w:lineRule="auto"/>
+        <w:rPr>
+          <w:rFonts w:ascii="Arial" w:hAnsi="Arial" w:cs="Arial"/>
+        </w:rPr>
+      </w:pPr>
+    </w:p>
+    <w:p>
+      <w:pPr>
+        <w:spacing w:after="0" w:line="276" w:lineRule="auto"/>
+        <w:rPr>
+          <w:rFonts w:ascii="Arial" w:hAnsi="Arial" w:cs="Arial"/>
+        </w:rPr>
+      </w:pPr>
     </w:p>
     <w:p>
       <w:pPr>
@@ -1430,6 +1466,13 @@
         </w:rPr>
         <w:t>titulo</w:t>
       </w:r>
+      <w:r>
+        <w:rPr>
+          <w:rFonts w:ascii="Arial" w:hAnsi="Arial" w:cs="Arial"/>
+          <w:u w:val="single"/>
+        </w:rPr>
+        <w:t>+director+anyo</w:t>
+      </w:r>
     </w:p>
     <w:p>
       <w:pPr>
@@ -1462,31 +1505,218 @@
         <w:rPr>
           <w:rFonts w:ascii="Arial" w:hAnsi="Arial" w:cs="Arial"/>
         </w:rPr>
+        <w:t>,</w:t>
+      </w:r>
+      <w:r>
+        <w:rPr>
+          <w:rFonts w:ascii="Arial" w:hAnsi="Arial" w:cs="Arial"/>
+        </w:rPr>
+        <w:t xml:space="preserve"> </w:t>
+      </w:r>
+      <w:r>
+        <w:rPr>
+          <w:rFonts w:ascii="Arial" w:hAnsi="Arial" w:cs="Arial"/>
+        </w:rPr>
+        <w:t>titulo</w:t>
+      </w:r>
+      <w:r>
+        <w:rPr>
+          <w:rFonts w:ascii="Arial" w:hAnsi="Arial" w:cs="Arial"/>
+        </w:rPr>
+        <w:t>+</w:t>
+      </w:r>
+      <w:r>
+        <w:rPr>
+          <w:rFonts w:ascii="Arial" w:hAnsi="Arial" w:cs="Arial"/>
+        </w:rPr>
+        <w:t>director</w:t>
+      </w:r>
+      <w:r>
+        <w:rPr>
+          <w:rFonts w:ascii="Arial" w:hAnsi="Arial" w:cs="Arial"/>
+        </w:rPr>
+        <w:t>+</w:t>
+      </w:r>
+      <w:r>
+        <w:rPr>
+          <w:rFonts w:ascii="Arial" w:hAnsi="Arial" w:cs="Arial"/>
+        </w:rPr>
+        <w:t>anyo</w:t>
+      </w:r>
+    </w:p>
+    <w:p>
+      <w:pPr>
+        <w:spacing w:after="0" w:line="276" w:lineRule="auto"/>
+        <w:rPr>
+          <w:rFonts w:ascii="Arial" w:hAnsi="Arial" w:cs="Arial"/>
+          <w:b/>
+          <w:bCs/>
+        </w:rPr>
+      </w:pPr>
+      <w:r>
+        <w:rPr>
+          <w:rFonts w:ascii="Arial" w:hAnsi="Arial" w:cs="Arial"/>
+          <w:b/>
+          <w:bCs/>
+        </w:rPr>
+        <w:t>PELICULAS</w:t>
+      </w:r>
+      <w:r>
+        <w:rPr>
+          <w:rFonts w:ascii="Arial" w:hAnsi="Arial" w:cs="Arial"/>
+          <w:b/>
+          <w:bCs/>
+        </w:rPr>
+        <w:t>:</w:t>
+      </w:r>
+      <w:r>
+        <w:rPr>
+          <w:rFonts w:ascii="Arial" w:hAnsi="Arial" w:cs="Arial"/>
+          <w:b/>
+          <w:bCs/>
+        </w:rPr>
+        <w:t xml:space="preserve"> </w:t>
+      </w:r>
+      <w:r>
+        <w:rPr>
+          <w:rFonts w:ascii="Arial" w:hAnsi="Arial" w:cs="Arial"/>
+          <w:u w:val="single"/>
+        </w:rPr>
+        <w:t>titulo</w:t>
+      </w:r>
+      <w:r>
+        <w:rPr>
+          <w:rFonts w:ascii="Arial" w:hAnsi="Arial" w:cs="Arial"/>
+        </w:rPr>
         <w:t xml:space="preserve">, </w:t>
       </w:r>
       <w:r>
         <w:rPr>
           <w:rFonts w:ascii="Arial" w:hAnsi="Arial" w:cs="Arial"/>
-        </w:rPr>
-        <w:t>titulo</w:t>
-      </w:r>
-    </w:p>
-    <w:p>
-      <w:pPr>
-        <w:spacing w:after="0" w:line="276" w:lineRule="auto"/>
-        <w:rPr>
-          <w:rFonts w:ascii="Arial" w:hAnsi="Arial" w:cs="Arial"/>
-          <w:b/>
-          <w:bCs/>
-        </w:rPr>
-      </w:pPr>
-      <w:r>
-        <w:rPr>
-          <w:rFonts w:ascii="Arial" w:hAnsi="Arial" w:cs="Arial"/>
-          <w:b/>
-          <w:bCs/>
-        </w:rPr>
-        <w:t>PELICULAS</w:t>
+          <w:u w:val="single"/>
+        </w:rPr>
+        <w:t>director</w:t>
+      </w:r>
+      <w:r>
+        <w:rPr>
+          <w:rFonts w:ascii="Arial" w:hAnsi="Arial" w:cs="Arial"/>
+        </w:rPr>
+        <w:t xml:space="preserve">, </w:t>
+      </w:r>
+      <w:r>
+        <w:rPr>
+          <w:rFonts w:ascii="Arial" w:hAnsi="Arial" w:cs="Arial"/>
+          <w:u w:val="single"/>
+        </w:rPr>
+        <w:t>anyo</w:t>
+      </w:r>
+      <w:r>
+        <w:rPr>
+          <w:rFonts w:ascii="Arial" w:hAnsi="Arial" w:cs="Arial"/>
+        </w:rPr>
+        <w:t>,</w:t>
+      </w:r>
+      <w:r>
+        <w:rPr>
+          <w:rFonts w:ascii="Arial" w:hAnsi="Arial" w:cs="Arial"/>
+        </w:rPr>
+        <w:t xml:space="preserve"> genero,</w:t>
+      </w:r>
+      <w:r>
+        <w:rPr>
+          <w:rFonts w:ascii="Arial" w:hAnsi="Arial" w:cs="Arial"/>
+        </w:rPr>
+        <w:t xml:space="preserve"> </w:t>
+      </w:r>
+      <w:r>
+        <w:rPr>
+          <w:rFonts w:ascii="Arial" w:hAnsi="Arial" w:cs="Arial"/>
+        </w:rPr>
+        <w:t>{</w:t>
+      </w:r>
+      <w:r>
+        <w:rPr>
+          <w:rFonts w:ascii="Arial" w:hAnsi="Arial" w:cs="Arial"/>
+        </w:rPr>
+        <w:t>actor</w:t>
+      </w:r>
+      <w:r>
+        <w:rPr>
+          <w:rFonts w:ascii="Arial" w:hAnsi="Arial" w:cs="Arial"/>
+        </w:rPr>
+        <w:t>}</w:t>
+      </w:r>
+    </w:p>
+    <w:p>
+      <w:pPr>
+        <w:spacing w:after="0" w:line="276" w:lineRule="auto"/>
+        <w:rPr>
+          <w:rFonts w:ascii="Arial" w:hAnsi="Arial" w:cs="Arial"/>
+        </w:rPr>
+      </w:pPr>
+    </w:p>
+    <w:p>
+      <w:pPr>
+        <w:spacing w:after="0" w:line="276" w:lineRule="auto"/>
+        <w:rPr>
+          <w:rFonts w:ascii="Arial" w:hAnsi="Arial" w:cs="Arial"/>
+        </w:rPr>
+      </w:pPr>
+    </w:p>
+    <w:p>
+      <w:pPr>
+        <w:spacing w:after="0" w:line="276" w:lineRule="auto"/>
+        <w:rPr>
+          <w:rFonts w:ascii="Arial" w:hAnsi="Arial" w:cs="Arial"/>
+        </w:rPr>
+      </w:pPr>
+    </w:p>
+    <w:p>
+      <w:pPr>
+        <w:spacing w:after="0" w:line="276" w:lineRule="auto"/>
+        <w:rPr>
+          <w:rFonts w:ascii="Arial" w:hAnsi="Arial" w:cs="Arial"/>
+        </w:rPr>
+      </w:pPr>
+    </w:p>
+    <w:p>
+      <w:pPr>
+        <w:spacing w:after="0" w:line="276" w:lineRule="auto"/>
+        <w:rPr>
+          <w:rFonts w:ascii="Arial" w:hAnsi="Arial" w:cs="Arial"/>
+        </w:rPr>
+      </w:pPr>
+    </w:p>
+    <w:p>
+      <w:pPr>
+        <w:spacing w:after="0" w:line="276" w:lineRule="auto"/>
+        <w:rPr>
+          <w:rFonts w:ascii="Arial" w:hAnsi="Arial" w:cs="Arial"/>
+        </w:rPr>
+      </w:pPr>
+      <w:r>
+        <w:rPr>
+          <w:rFonts w:ascii="Arial" w:hAnsi="Arial" w:cs="Arial"/>
+          <w:b/>
+          <w:bCs/>
+        </w:rPr>
+        <w:t>AR</w:t>
+      </w:r>
+      <w:r>
+        <w:rPr>
+          <w:rFonts w:ascii="Arial" w:hAnsi="Arial" w:cs="Arial"/>
+          <w:b/>
+          <w:bCs/>
+        </w:rPr>
+        <w:t>C</w:t>
+      </w:r>
+      <w:r>
+        <w:rPr>
+          <w:rFonts w:ascii="Arial" w:hAnsi="Arial" w:cs="Arial"/>
+          <w:b/>
+          <w:bCs/>
+        </w:rPr>
+        <w:t>HIVADOR</w:t>
       </w:r>
       <w:r>
         <w:rPr>
@@ -1499,8 +1729,6 @@
       <w:r>
         <w:rPr>
           <w:rFonts w:ascii="Arial" w:hAnsi="Arial" w:cs="Arial"/>
-          <w:b/>
-          <w:bCs/>
         </w:rPr>
         <w:t xml:space="preserve"> </w:t>
       </w:r>
@@ -1509,7 +1737,7 @@
           <w:rFonts w:ascii="Arial" w:hAnsi="Arial" w:cs="Arial"/>
           <w:u w:val="single"/>
         </w:rPr>
-        <w:t>titulo</w:t>
+        <w:t>nº_serie</w:t>
       </w:r>
       <w:r>
         <w:rPr>
@@ -1521,7 +1749,7 @@
         <w:rPr>
           <w:rFonts w:ascii="Arial" w:hAnsi="Arial" w:cs="Arial"/>
         </w:rPr>
-        <w:t>director, genero</w:t>
+        <w:t>ubicación</w:t>
       </w:r>
       <w:r>
         <w:rPr>
@@ -1533,119 +1761,6 @@
         <w:rPr>
           <w:rFonts w:ascii="Arial" w:hAnsi="Arial" w:cs="Arial"/>
         </w:rPr>
-        <w:t>anyo</w:t>
-      </w:r>
-      <w:r>
-        <w:rPr>
-          <w:rFonts w:ascii="Arial" w:hAnsi="Arial" w:cs="Arial"/>
-        </w:rPr>
-        <w:t xml:space="preserve">, </w:t>
-      </w:r>
-      <w:r>
-        <w:rPr>
-          <w:rFonts w:ascii="Arial" w:hAnsi="Arial" w:cs="Arial"/>
-        </w:rPr>
-        <w:t>actor</w:t>
-      </w:r>
-    </w:p>
-    <w:p>
-      <w:pPr>
-        <w:spacing w:after="0" w:line="276" w:lineRule="auto"/>
-        <w:rPr>
-          <w:rFonts w:ascii="Arial" w:hAnsi="Arial" w:cs="Arial"/>
-        </w:rPr>
-      </w:pPr>
-    </w:p>
-    <w:p>
-      <w:pPr>
-        <w:spacing w:after="0" w:line="276" w:lineRule="auto"/>
-        <w:rPr>
-          <w:rFonts w:ascii="Arial" w:hAnsi="Arial" w:cs="Arial"/>
-        </w:rPr>
-      </w:pPr>
-    </w:p>
-    <w:p>
-      <w:pPr>
-        <w:spacing w:after="0" w:line="276" w:lineRule="auto"/>
-        <w:rPr>
-          <w:rFonts w:ascii="Arial" w:hAnsi="Arial" w:cs="Arial"/>
-        </w:rPr>
-      </w:pPr>
-    </w:p>
-    <w:p>
-      <w:pPr>
-        <w:spacing w:after="0" w:line="276" w:lineRule="auto"/>
-        <w:rPr>
-          <w:rFonts w:ascii="Arial" w:hAnsi="Arial" w:cs="Arial"/>
-        </w:rPr>
-      </w:pPr>
-      <w:r>
-        <w:rPr>
-          <w:rFonts w:ascii="Arial" w:hAnsi="Arial" w:cs="Arial"/>
-          <w:b/>
-          <w:bCs/>
-        </w:rPr>
-        <w:t>AR</w:t>
-      </w:r>
-      <w:r>
-        <w:rPr>
-          <w:rFonts w:ascii="Arial" w:hAnsi="Arial" w:cs="Arial"/>
-          <w:b/>
-          <w:bCs/>
-        </w:rPr>
-        <w:t>C</w:t>
-      </w:r>
-      <w:r>
-        <w:rPr>
-          <w:rFonts w:ascii="Arial" w:hAnsi="Arial" w:cs="Arial"/>
-          <w:b/>
-          <w:bCs/>
-        </w:rPr>
-        <w:t>HIVADOR</w:t>
-      </w:r>
-      <w:r>
-        <w:rPr>
-          <w:rFonts w:ascii="Arial" w:hAnsi="Arial" w:cs="Arial"/>
-          <w:b/>
-          <w:bCs/>
-        </w:rPr>
-        <w:t>:</w:t>
-      </w:r>
-      <w:r>
-        <w:rPr>
-          <w:rFonts w:ascii="Arial" w:hAnsi="Arial" w:cs="Arial"/>
-        </w:rPr>
-        <w:t xml:space="preserve"> </w:t>
-      </w:r>
-      <w:r>
-        <w:rPr>
-          <w:rFonts w:ascii="Arial" w:hAnsi="Arial" w:cs="Arial"/>
-          <w:u w:val="single"/>
-        </w:rPr>
-        <w:t>nº_serie</w:t>
-      </w:r>
-      <w:r>
-        <w:rPr>
-          <w:rFonts w:ascii="Arial" w:hAnsi="Arial" w:cs="Arial"/>
-        </w:rPr>
-        <w:t xml:space="preserve">, </w:t>
-      </w:r>
-      <w:r>
-        <w:rPr>
-          <w:rFonts w:ascii="Arial" w:hAnsi="Arial" w:cs="Arial"/>
-        </w:rPr>
-        <w:t>ubicación</w:t>
-      </w:r>
-      <w:r>
-        <w:rPr>
-          <w:rFonts w:ascii="Arial" w:hAnsi="Arial" w:cs="Arial"/>
-        </w:rPr>
-        <w:t xml:space="preserve">, </w:t>
-      </w:r>
-      <w:r>
-        <w:rPr>
-          <w:rFonts w:ascii="Arial" w:hAnsi="Arial" w:cs="Arial"/>
-        </w:rPr>
         <w:t>estanterias</w:t>
       </w:r>
       <w:r>
@@ -1658,23 +1773,27 @@
         <w:rPr>
           <w:rFonts w:ascii="Arial" w:hAnsi="Arial" w:cs="Arial"/>
         </w:rPr>
-        <w:t>compra, total_peliculas, titulo</w:t>
-      </w:r>
-    </w:p>
-    <w:p>
-      <w:pPr>
-        <w:spacing w:after="0" w:line="276" w:lineRule="auto"/>
-        <w:rPr>
-          <w:rFonts w:ascii="Arial" w:hAnsi="Arial" w:cs="Arial"/>
-        </w:rPr>
-      </w:pPr>
-    </w:p>
-    <w:p>
-      <w:pPr>
-        <w:spacing w:after="0" w:line="276" w:lineRule="auto"/>
-        <w:rPr>
-          <w:rFonts w:ascii="Arial" w:hAnsi="Arial" w:cs="Arial"/>
-          <w:u w:val="single"/>
+        <w:t xml:space="preserve">compra, total_peliculas, </w:t>
+      </w:r>
+      <w:r>
+        <w:rPr>
+          <w:rFonts w:ascii="Arial" w:hAnsi="Arial" w:cs="Arial"/>
+        </w:rPr>
+        <w:t>titulo+director+anyo</w:t>
+      </w:r>
+    </w:p>
+    <w:p>
+      <w:pPr>
+        <w:spacing w:after="0" w:line="276" w:lineRule="auto"/>
+        <w:rPr>
+          <w:rFonts w:ascii="Arial" w:hAnsi="Arial" w:cs="Arial"/>
+        </w:rPr>
+      </w:pPr>
+    </w:p>
+    <w:p>
+      <w:pPr>
+        <w:rPr>
+          <w:rFonts w:ascii="Arial" w:hAnsi="Arial" w:cs="Arial"/>
         </w:rPr>
       </w:pPr>
       <w:r>
@@ -1687,7 +1806,13 @@
         <w:rPr>
           <w:rFonts w:ascii="Arial" w:hAnsi="Arial" w:cs="Arial"/>
         </w:rPr>
-        <w:t>titulo</w:t>
+        <w:t>titulo+director+anyo</w:t>
+      </w:r>
+      <w:r>
+        <w:rPr>
+          <w:rFonts w:ascii="Arial" w:hAnsi="Arial" w:cs="Arial"/>
+        </w:rPr>
+        <w:br w:type="page"/>
       </w:r>
     </w:p>
     <w:p>
@@ -1704,27 +1829,6 @@
           <w:docGrid w:linePitch="360"/>
         </w:sectPr>
       </w:pPr>
-    </w:p>
-    <w:p>
-      <w:pPr>
-        <w:spacing w:after="0" w:line="276" w:lineRule="auto"/>
-        <w:rPr>
-          <w:rFonts w:ascii="Arial" w:hAnsi="Arial" w:cs="Arial"/>
-        </w:rPr>
-      </w:pPr>
-    </w:p>
-    <w:p>
-      <w:pPr>
-        <w:rPr>
-          <w:rFonts w:ascii="Arial" w:hAnsi="Arial" w:cs="Arial"/>
-        </w:rPr>
-      </w:pPr>
-      <w:r>
-        <w:rPr>
-          <w:rFonts w:ascii="Arial" w:hAnsi="Arial" w:cs="Arial"/>
-        </w:rPr>
-        <w:br w:type="page"/>
-      </w:r>
     </w:p>
     <w:p>
       <w:pPr>
@@ -1755,7 +1859,7 @@
                     <pic:cNvPicPr/>
                   </pic:nvPicPr>
                   <pic:blipFill>
-                    <a:blip r:embed="rId11"/>
+                    <a:blip r:embed="rId12"/>
                     <a:stretch>
                       <a:fillRect/>
                     </a:stretch>
@@ -2294,7 +2398,19 @@
         <w:rPr>
           <w:rFonts w:ascii="Arial" w:hAnsi="Arial" w:cs="Arial"/>
         </w:rPr>
-        <w:t>tel1, tel2</w:t>
+        <w:t>{</w:t>
+      </w:r>
+      <w:r>
+        <w:rPr>
+          <w:rFonts w:ascii="Arial" w:hAnsi="Arial" w:cs="Arial"/>
+        </w:rPr>
+        <w:t>tel</w:t>
+      </w:r>
+      <w:r>
+        <w:rPr>
+          <w:rFonts w:ascii="Arial" w:hAnsi="Arial" w:cs="Arial"/>
+        </w:rPr>
+        <w:t>éfonos}</w:t>
       </w:r>
     </w:p>
     <w:p>
@@ -2354,7 +2470,7 @@
                     <pic:cNvPicPr/>
                   </pic:nvPicPr>
                   <pic:blipFill>
-                    <a:blip r:embed="rId12"/>
+                    <a:blip r:embed="rId13"/>
                     <a:stretch>
                       <a:fillRect/>
                     </a:stretch>
@@ -3666,4 +3782,16 @@
     </a:ext>
   </a:extLst>
 </a:theme>
+</file>
+
+<file path=customXml/item1.xml><?xml version="1.0" encoding="utf-8"?>
+<b:Sources xmlns:b="http://schemas.openxmlformats.org/officeDocument/2006/bibliography" xmlns="http://schemas.openxmlformats.org/officeDocument/2006/bibliography" SelectedStyle="\APASixthEditionOfficeOnline.xsl" StyleName="APA" Version="6"/>
+</file>
+
+<file path=customXml/itemProps1.xml><?xml version="1.0" encoding="utf-8"?>
+<ds:datastoreItem xmlns:ds="http://schemas.openxmlformats.org/officeDocument/2006/customXml" ds:itemID="{FA508BB1-AB82-46E6-8514-52ADE01A63BF}">
+  <ds:schemaRefs>
+    <ds:schemaRef ds:uri="http://schemas.openxmlformats.org/officeDocument/2006/bibliography"/>
+  </ds:schemaRefs>
+</ds:datastoreItem>
 </file>
</xml_diff>